<commit_message>
changed interface structure to work all the time
</commit_message>
<xml_diff>
--- a/Deliverables/Analysis and Design.docx
+++ b/Deliverables/Analysis and Design.docx
@@ -156,39 +156,15 @@
         <w:spacing w:line="240" w:lineRule="auto"/>
       </w:pPr>
       <w:r>
-        <w:t xml:space="preserve">Initialize </w:t>
-      </w:r>
-      <w:proofErr w:type="spellStart"/>
-      <w:r>
-        <w:t>ArrayList</w:t>
-      </w:r>
-      <w:proofErr w:type="spellEnd"/>
-      <w:r>
-        <w:t xml:space="preserve"> of five letter words by getting them from the file given to us on Canvas (file needs to be in </w:t>
-      </w:r>
-      <w:proofErr w:type="spellStart"/>
-      <w:r>
-        <w:t>src</w:t>
-      </w:r>
-      <w:proofErr w:type="spellEnd"/>
-      <w:r>
-        <w:t xml:space="preserve"> folder)</w:t>
-      </w:r>
-    </w:p>
-    <w:p>
-      <w:pPr>
-        <w:spacing w:line="240" w:lineRule="auto"/>
-      </w:pPr>
-      <w:r>
-        <w:t xml:space="preserve">Initialize a </w:t>
-      </w:r>
-      <w:proofErr w:type="spellStart"/>
-      <w:r>
-        <w:t>WordMap</w:t>
-      </w:r>
-      <w:proofErr w:type="spellEnd"/>
-      <w:r>
-        <w:t xml:space="preserve"> graph object from this list of</w:t>
+        <w:t>Initialize ArrayList of five letter words by getting them from the file given to us on Canvas (file needs to be in src folder)</w:t>
+      </w:r>
+    </w:p>
+    <w:p>
+      <w:pPr>
+        <w:spacing w:line="240" w:lineRule="auto"/>
+      </w:pPr>
+      <w:r>
+        <w:t>Initialize a WordMap graph object from this list of</w:t>
       </w:r>
       <w:r>
         <w:t xml:space="preserve"> words</w:t>
@@ -199,15 +175,7 @@
         <w:spacing w:line="240" w:lineRule="auto"/>
       </w:pPr>
       <w:r>
-        <w:t xml:space="preserve">Initialize a </w:t>
-      </w:r>
-      <w:proofErr w:type="spellStart"/>
-      <w:r>
-        <w:t>WordLadderSolver</w:t>
-      </w:r>
-      <w:proofErr w:type="spellEnd"/>
-      <w:r>
-        <w:t xml:space="preserve"> object </w:t>
+        <w:t xml:space="preserve">Initialize a WordLadderSolver object </w:t>
       </w:r>
       <w:r>
         <w:t>from</w:t>
@@ -238,13 +206,7 @@
         <w:spacing w:line="240" w:lineRule="auto"/>
       </w:pPr>
       <w:r>
-        <w:t xml:space="preserve">Try to open the </w:t>
-      </w:r>
-      <w:r>
-        <w:t xml:space="preserve">input file specified in args </w:t>
-      </w:r>
-      <w:r>
-        <w:t>for reading</w:t>
+        <w:t>Try to open the input file specified in args for reading</w:t>
       </w:r>
     </w:p>
     <w:p>
@@ -272,10 +234,7 @@
         <w:t>ead through the</w:t>
       </w:r>
       <w:r>
-        <w:t xml:space="preserve"> input file </w:t>
-      </w:r>
-      <w:r>
-        <w:t>line-by-line</w:t>
+        <w:t xml:space="preserve"> input file line-by-line</w:t>
       </w:r>
       <w:r>
         <w:t xml:space="preserve"> and for each line:</w:t>
@@ -319,11 +278,7 @@
         <w:tab/>
       </w:r>
       <w:r>
-        <w:t xml:space="preserve">Compute a word ladder from the start and end words using the </w:t>
-      </w:r>
-      <w:proofErr w:type="spellStart"/>
-      <w:r>
-        <w:t>WordLadderSolver</w:t>
+        <w:t>Compute a word ladder from the start and end words using the WordLadderSolver</w:t>
       </w:r>
     </w:p>
     <w:p>
@@ -331,38 +286,8 @@
         <w:spacing w:line="240" w:lineRule="auto"/>
         <w:ind w:left="1440" w:firstLine="720"/>
       </w:pPr>
-      <w:proofErr w:type="spellEnd"/>
-      <w:proofErr w:type="gramStart"/>
-      <w:r>
-        <w:t>object’s</w:t>
-      </w:r>
-      <w:proofErr w:type="gramEnd"/>
-      <w:r>
-        <w:t xml:space="preserve"> </w:t>
-      </w:r>
-      <w:proofErr w:type="spellStart"/>
-      <w:r>
-        <w:t>computeLadder</w:t>
-      </w:r>
-      <w:proofErr w:type="spellEnd"/>
-      <w:r>
-        <w:t>(</w:t>
-      </w:r>
-      <w:proofErr w:type="spellStart"/>
-      <w:r>
-        <w:t>startWord</w:t>
-      </w:r>
-      <w:proofErr w:type="spellEnd"/>
-      <w:r>
-        <w:t xml:space="preserve">, </w:t>
-      </w:r>
-      <w:proofErr w:type="spellStart"/>
-      <w:r>
-        <w:t>endWord</w:t>
-      </w:r>
-      <w:proofErr w:type="spellEnd"/>
-      <w:r>
-        <w:t>) method</w:t>
+      <w:r>
+        <w:t>object’s computeLadder(startWord, endWord) method</w:t>
       </w:r>
     </w:p>
     <w:p>
@@ -379,61 +304,20 @@
       <w:r>
         <w:t xml:space="preserve">the </w:t>
       </w:r>
-      <w:proofErr w:type="spellStart"/>
       <w:r>
         <w:t>WordLadderSolve</w:t>
       </w:r>
       <w:r>
-        <w:t>r</w:t>
-      </w:r>
-      <w:proofErr w:type="spellEnd"/>
-      <w:r>
-        <w:t xml:space="preserve"> </w:t>
-      </w:r>
-      <w:proofErr w:type="spellStart"/>
-      <w:proofErr w:type="gramStart"/>
-      <w:r>
-        <w:t>object’s</w:t>
-      </w:r>
-      <w:proofErr w:type="gramEnd"/>
+        <w:t>r object’s</w:t>
+      </w:r>
     </w:p>
     <w:p>
       <w:pPr>
         <w:spacing w:line="240" w:lineRule="auto"/>
         <w:ind w:left="1440" w:firstLine="720"/>
       </w:pPr>
-      <w:proofErr w:type="gramStart"/>
-      <w:r>
-        <w:t>validateResult</w:t>
-      </w:r>
-      <w:proofErr w:type="spellEnd"/>
-      <w:r>
-        <w:t>(</w:t>
-      </w:r>
-      <w:proofErr w:type="spellStart"/>
-      <w:proofErr w:type="gramEnd"/>
-      <w:r>
-        <w:t>startWord</w:t>
-      </w:r>
-      <w:proofErr w:type="spellEnd"/>
-      <w:r>
-        <w:t xml:space="preserve">, </w:t>
-      </w:r>
-      <w:proofErr w:type="spellStart"/>
-      <w:r>
-        <w:t>endWord</w:t>
-      </w:r>
-      <w:proofErr w:type="spellEnd"/>
-      <w:r>
-        <w:t xml:space="preserve">, </w:t>
-      </w:r>
-      <w:proofErr w:type="spellStart"/>
-      <w:r>
-        <w:t>wordLadder</w:t>
-      </w:r>
-      <w:proofErr w:type="spellEnd"/>
-      <w:r>
-        <w:t>) method</w:t>
+      <w:r>
+        <w:t>validateResult(startWord, endWord, wordLadder) method</w:t>
       </w:r>
     </w:p>
     <w:p>
@@ -454,15 +338,7 @@
       </w:pPr>
       <w:r>
         <w:tab/>
-        <w:t xml:space="preserve">If there’s an </w:t>
-      </w:r>
-      <w:proofErr w:type="spellStart"/>
-      <w:r>
-        <w:t>InvalidInputException</w:t>
-      </w:r>
-      <w:proofErr w:type="spellEnd"/>
-      <w:r>
-        <w:t>: (when the input words aren’t valid)</w:t>
+        <w:t>If there’s an InvalidInputException: (when the input words aren’t valid)</w:t>
       </w:r>
     </w:p>
     <w:p>
@@ -483,15 +359,7 @@
       </w:pPr>
       <w:r>
         <w:tab/>
-        <w:t xml:space="preserve">If there’s a </w:t>
-      </w:r>
-      <w:proofErr w:type="spellStart"/>
-      <w:r>
-        <w:t>NoSuchLadderException</w:t>
-      </w:r>
-      <w:proofErr w:type="spellEnd"/>
-      <w:r>
-        <w:t>: (when a ladder cannot be computed between two words)</w:t>
+        <w:t>If there’s a NoSuchLadderException: (when a ladder cannot be computed between two words)</w:t>
       </w:r>
     </w:p>
     <w:p>
@@ -594,13 +462,6 @@
       <w:bookmarkStart w:id="0" w:name="_GoBack"/>
       <w:bookmarkEnd w:id="0"/>
     </w:p>
-    <w:p/>
-    <w:p/>
-    <w:p/>
-    <w:p/>
-    <w:p/>
-    <w:p/>
-    <w:p/>
     <w:p>
       <w:pPr>
         <w:rPr>
@@ -613,6 +474,7 @@
           <w:b/>
           <w:sz w:val="24"/>
         </w:rPr>
+        <w:lastRenderedPageBreak/>
         <w:t>UML Diagram:</w:t>
       </w:r>
     </w:p>
@@ -624,7 +486,6 @@
         <w:rPr>
           <w:noProof/>
         </w:rPr>
-        <w:lastRenderedPageBreak/>
         <w:drawing>
           <wp:inline distT="0" distB="0" distL="0" distR="0">
             <wp:extent cx="5943600" cy="6867525"/>
@@ -737,13 +598,8 @@
       <w:jc w:val="right"/>
     </w:pPr>
     <w:r>
-      <w:t xml:space="preserve">Cooper Raterink, Brandon </w:t>
+      <w:t>Cooper Raterink, Brandon Arindell</w:t>
     </w:r>
-    <w:proofErr w:type="spellStart"/>
-    <w:r>
-      <w:t>Arindell</w:t>
-    </w:r>
-    <w:proofErr w:type="spellEnd"/>
   </w:p>
   <w:p>
     <w:pPr>
@@ -760,13 +616,8 @@
       <w:jc w:val="right"/>
     </w:pPr>
     <w:r>
-      <w:t xml:space="preserve">Lab Section: Friday 2-3:30pm with </w:t>
+      <w:t>Lab Section: Friday 2-3:30pm with Mehtaab</w:t>
     </w:r>
-    <w:proofErr w:type="spellStart"/>
-    <w:r>
-      <w:t>Mehtaab</w:t>
-    </w:r>
-    <w:proofErr w:type="spellEnd"/>
   </w:p>
   <w:p>
     <w:pPr>

</xml_diff>